<commit_message>
docs - graphic charter
</commit_message>
<xml_diff>
--- a/docs/Charte Graphique.docx
+++ b/docs/Charte Graphique.docx
@@ -371,6 +371,7 @@
       <w:r>
         <w:rPr>
           <w:rFonts w:ascii="Cormorant SC" w:eastAsia="Cormorant SC" w:hAnsi="Cormorant SC" w:cs="Cormorant SC"/>
+          <w:noProof/>
           <w:sz w:val="24"/>
           <w:szCs w:val="24"/>
         </w:rPr>
@@ -818,75 +819,122 @@
         <w:spacing w:after="0"/>
         <w:jc w:val="both"/>
         <w:rPr>
+          <w:rFonts w:ascii="Varela Round" w:eastAsia="Cormorant SC" w:hAnsi="Varela Round" w:cs="Varela Round"/>
+          <w:sz w:val="30"/>
+          <w:szCs w:val="30"/>
+        </w:rPr>
+      </w:pPr>
+      <w:r>
+        <w:rPr>
+          <w:rFonts w:ascii="Varela Round" w:hAnsi="Varela Round" w:cs="Varela Round" w:hint="cs"/>
+          <w:sz w:val="30"/>
+          <w:szCs w:val="30"/>
+        </w:rPr>
+        <w:t>Varela Round</w:t>
+      </w:r>
+    </w:p>
+    <w:p>
+      <w:pPr>
+        <w:pBdr>
+          <w:top w:val="nil"/>
+          <w:left w:val="nil"/>
+          <w:bottom w:val="nil"/>
+          <w:right w:val="nil"/>
+          <w:between w:val="nil"/>
+        </w:pBdr>
+        <w:spacing w:after="0"/>
+        <w:ind w:left="360"/>
+        <w:jc w:val="both"/>
+        <w:rPr>
+          <w:rFonts w:ascii="Varela Round" w:eastAsia="Cormorant SC" w:hAnsi="Varela Round" w:cs="Varela Round"/>
+          <w:sz w:val="30"/>
+          <w:szCs w:val="30"/>
+        </w:rPr>
+      </w:pPr>
+    </w:p>
+    <w:p>
+      <w:pPr>
+        <w:pBdr>
+          <w:top w:val="nil"/>
+          <w:left w:val="nil"/>
+          <w:bottom w:val="nil"/>
+          <w:right w:val="nil"/>
+          <w:between w:val="nil"/>
+        </w:pBdr>
+        <w:spacing w:after="0"/>
+        <w:jc w:val="both"/>
+        <w:rPr>
+          <w:rFonts w:ascii="Varela Round" w:eastAsia="Cormorant SC" w:hAnsi="Varela Round" w:cs="Varela Round"/>
+          <w:sz w:val="30"/>
+          <w:szCs w:val="30"/>
+        </w:rPr>
+      </w:pPr>
+      <w:r>
+        <w:rPr>
           <w:rFonts w:ascii="Varela Round" w:eastAsia="Cormorant SC" w:hAnsi="Varela Round" w:cs="Varela Round" w:hint="cs"/>
           <w:sz w:val="30"/>
           <w:szCs w:val="30"/>
         </w:rPr>
-      </w:pPr>
-      <w:r>
-        <w:rPr>
-          <w:rFonts w:ascii="Varela Round" w:hAnsi="Varela Round" w:cs="Varela Round" w:hint="cs"/>
+        <w:t>MAJ  :ABCDEFGHIJKLMNOPQRSTUVWXYZ</w:t>
+      </w:r>
+    </w:p>
+    <w:p>
+      <w:pPr>
+        <w:pBdr>
+          <w:top w:val="nil"/>
+          <w:left w:val="nil"/>
+          <w:bottom w:val="nil"/>
+          <w:right w:val="nil"/>
+          <w:between w:val="nil"/>
+        </w:pBdr>
+        <w:spacing w:after="0"/>
+        <w:jc w:val="both"/>
+        <w:rPr>
+          <w:rFonts w:ascii="Varela Round" w:eastAsia="Cormorant SC" w:hAnsi="Varela Round" w:cs="Varela Round"/>
           <w:sz w:val="30"/>
           <w:szCs w:val="30"/>
         </w:rPr>
-        <w:t>Varela Round</w:t>
-      </w:r>
-    </w:p>
-    <w:p>
-      <w:pPr>
-        <w:pBdr>
-          <w:top w:val="nil"/>
-          <w:left w:val="nil"/>
-          <w:bottom w:val="nil"/>
-          <w:right w:val="nil"/>
-          <w:between w:val="nil"/>
-        </w:pBdr>
-        <w:spacing w:after="0"/>
-        <w:ind w:left="360"/>
-        <w:jc w:val="both"/>
+      </w:pPr>
+    </w:p>
+    <w:p>
+      <w:pPr>
+        <w:spacing w:after="0"/>
+        <w:jc w:val="both"/>
+        <w:rPr>
+          <w:rFonts w:ascii="Varela Round" w:eastAsia="Cormorant SC" w:hAnsi="Varela Round" w:cs="Varela Round"/>
+          <w:sz w:val="30"/>
+          <w:szCs w:val="30"/>
+        </w:rPr>
+      </w:pPr>
+      <w:r>
         <w:rPr>
           <w:rFonts w:ascii="Varela Round" w:eastAsia="Cormorant SC" w:hAnsi="Varela Round" w:cs="Varela Round" w:hint="cs"/>
           <w:sz w:val="30"/>
           <w:szCs w:val="30"/>
         </w:rPr>
-      </w:pPr>
-    </w:p>
-    <w:p>
-      <w:pPr>
-        <w:pBdr>
-          <w:top w:val="nil"/>
-          <w:left w:val="nil"/>
-          <w:bottom w:val="nil"/>
-          <w:right w:val="nil"/>
-          <w:between w:val="nil"/>
-        </w:pBdr>
-        <w:spacing w:after="0"/>
-        <w:jc w:val="both"/>
+        <w:t>MIN : a</w:t>
+      </w:r>
+      <w:r>
         <w:rPr>
           <w:rFonts w:ascii="Varela Round" w:eastAsia="Cormorant SC" w:hAnsi="Varela Round" w:cs="Varela Round"/>
           <w:sz w:val="30"/>
           <w:szCs w:val="30"/>
         </w:rPr>
-      </w:pPr>
+        <w:t>b</w:t>
+      </w:r>
       <w:r>
         <w:rPr>
           <w:rFonts w:ascii="Varela Round" w:eastAsia="Cormorant SC" w:hAnsi="Varela Round" w:cs="Varela Round" w:hint="cs"/>
           <w:sz w:val="30"/>
           <w:szCs w:val="30"/>
         </w:rPr>
-        <w:t>MAJ  :ABCDEFGHIJKLMNOPQRSTUVWXYZ</w:t>
-      </w:r>
-    </w:p>
-    <w:p>
-      <w:pPr>
-        <w:pBdr>
-          <w:top w:val="nil"/>
-          <w:left w:val="nil"/>
-          <w:bottom w:val="nil"/>
-          <w:right w:val="nil"/>
-          <w:between w:val="nil"/>
-        </w:pBdr>
-        <w:spacing w:after="0"/>
+        <w:t>cdefghijklmnopqrstuvwxyz</w:t>
+      </w:r>
+    </w:p>
+    <w:p>
+      <w:pPr>
+        <w:spacing w:after="0"/>
+        <w:ind w:left="360"/>
         <w:jc w:val="both"/>
         <w:rPr>
           <w:rFonts w:ascii="Varela Round" w:eastAsia="Cormorant SC" w:hAnsi="Varela Round" w:cs="Varela Round"/>
@@ -911,111 +959,54 @@
           <w:sz w:val="30"/>
           <w:szCs w:val="30"/>
         </w:rPr>
-        <w:t xml:space="preserve">MIN : </w:t>
-      </w:r>
-      <w:proofErr w:type="spellStart"/>
-      <w:r>
-        <w:rPr>
-          <w:rFonts w:ascii="Varela Round" w:eastAsia="Cormorant SC" w:hAnsi="Varela Round" w:cs="Varela Round" w:hint="cs"/>
+        <w:t>0.1.2.3.4.5.6.7.8.9</w:t>
+      </w:r>
+    </w:p>
+    <w:p>
+      <w:pPr>
+        <w:jc w:val="both"/>
+      </w:pPr>
+    </w:p>
+    <w:p>
+      <w:pPr>
+        <w:jc w:val="both"/>
+        <w:rPr>
           <w:sz w:val="30"/>
           <w:szCs w:val="30"/>
         </w:rPr>
-        <w:t>a</w:t>
-      </w:r>
-      <w:r>
-        <w:rPr>
-          <w:rFonts w:ascii="Varela Round" w:eastAsia="Cormorant SC" w:hAnsi="Varela Round" w:cs="Varela Round"/>
+      </w:pPr>
+      <w:r>
+        <w:rPr>
           <w:sz w:val="30"/>
           <w:szCs w:val="30"/>
         </w:rPr>
-        <w:t>b</w:t>
-      </w:r>
-      <w:r>
-        <w:rPr>
-          <w:rFonts w:ascii="Varela Round" w:eastAsia="Cormorant SC" w:hAnsi="Varela Round" w:cs="Varela Round" w:hint="cs"/>
+        <w:t>Logo</w:t>
+      </w:r>
+      <w:r>
+        <w:rPr>
           <w:sz w:val="30"/>
           <w:szCs w:val="30"/>
         </w:rPr>
-        <w:t>cdefghijklmnopqrstuvwxyz</w:t>
-      </w:r>
-      <w:proofErr w:type="spellEnd"/>
-    </w:p>
-    <w:p>
-      <w:pPr>
-        <w:spacing w:after="0"/>
-        <w:ind w:left="360"/>
-        <w:jc w:val="both"/>
-        <w:rPr>
-          <w:rFonts w:ascii="Varela Round" w:eastAsia="Cormorant SC" w:hAnsi="Varela Round" w:cs="Varela Round" w:hint="cs"/>
+        <w:t> :</w:t>
+      </w:r>
+    </w:p>
+    <w:p>
+      <w:pPr>
+        <w:jc w:val="both"/>
+        <w:rPr>
           <w:sz w:val="30"/>
           <w:szCs w:val="30"/>
         </w:rPr>
       </w:pPr>
-    </w:p>
-    <w:p>
-      <w:pPr>
-        <w:spacing w:after="0"/>
-        <w:jc w:val="both"/>
-        <w:rPr>
-          <w:rFonts w:ascii="Varela Round" w:eastAsia="Cormorant SC" w:hAnsi="Varela Round" w:cs="Varela Round" w:hint="cs"/>
-          <w:sz w:val="30"/>
-          <w:szCs w:val="30"/>
-        </w:rPr>
-      </w:pPr>
-      <w:r>
-        <w:rPr>
-          <w:rFonts w:ascii="Varela Round" w:eastAsia="Cormorant SC" w:hAnsi="Varela Round" w:cs="Varela Round" w:hint="cs"/>
-          <w:sz w:val="30"/>
-          <w:szCs w:val="30"/>
-        </w:rPr>
-        <w:t>0.1.2.3.4.5.6.7.8.9</w:t>
-      </w:r>
-    </w:p>
-    <w:p>
-      <w:pPr>
-        <w:jc w:val="both"/>
-      </w:pPr>
-    </w:p>
-    <w:p>
-      <w:pPr>
-        <w:jc w:val="both"/>
-        <w:rPr>
-          <w:sz w:val="30"/>
-          <w:szCs w:val="30"/>
-        </w:rPr>
-      </w:pPr>
-      <w:r>
-        <w:rPr>
-          <w:sz w:val="30"/>
-          <w:szCs w:val="30"/>
-        </w:rPr>
-        <w:t>Logo</w:t>
-      </w:r>
-      <w:r>
-        <w:rPr>
-          <w:sz w:val="30"/>
-          <w:szCs w:val="30"/>
-        </w:rPr>
-        <w:t> :</w:t>
-      </w:r>
-    </w:p>
-    <w:p>
-      <w:pPr>
-        <w:jc w:val="both"/>
-        <w:rPr>
-          <w:sz w:val="30"/>
-          <w:szCs w:val="30"/>
-        </w:rPr>
-      </w:pPr>
       <w:r>
         <w:rPr>
           <w:noProof/>
         </w:rPr>
         <w:drawing>
-          <wp:inline distT="0" distB="0" distL="0" distR="0" wp14:anchorId="17495FEA" wp14:editId="128B5925">
-            <wp:extent cx="2154803" cy="2154803"/>
+          <wp:inline distT="0" distB="0" distL="0" distR="0" wp14:anchorId="2F91BF74" wp14:editId="05F21718">
+            <wp:extent cx="1685925" cy="1685925"/>
             <wp:effectExtent l="0" t="0" r="0" b="0"/>
-            <wp:docPr id="2" name="Image 2" descr="Une image contenant logo&#10;&#10;Description générée automatiquement"/>
+            <wp:docPr id="206257910" name="Picture 1"/>
             <wp:cNvGraphicFramePr>
               <a:graphicFrameLocks xmlns:a="http://schemas.openxmlformats.org/drawingml/2006/main" noChangeAspect="1"/>
             </wp:cNvGraphicFramePr>
@@ -1023,13 +1014,13 @@
               <a:graphicData uri="http://schemas.openxmlformats.org/drawingml/2006/picture">
                 <pic:pic xmlns:pic="http://schemas.openxmlformats.org/drawingml/2006/picture">
                   <pic:nvPicPr>
-                    <pic:cNvPr id="2" name="Image 2" descr="Une image contenant logo&#10;&#10;Description générée automatiquement"/>
+                    <pic:cNvPr id="0" name="Picture 1"/>
                     <pic:cNvPicPr>
                       <a:picLocks noChangeAspect="1" noChangeArrowheads="1"/>
                     </pic:cNvPicPr>
                   </pic:nvPicPr>
                   <pic:blipFill>
-                    <a:blip r:embed="rId7">
+                    <a:blip r:embed="rId7" cstate="print">
                       <a:extLst>
                         <a:ext uri="{28A0092B-C50C-407E-A947-70E740481C1C}">
                           <a14:useLocalDpi xmlns:a14="http://schemas.microsoft.com/office/drawing/2010/main" val="0"/>
@@ -1044,7 +1035,7 @@
                   <pic:spPr bwMode="auto">
                     <a:xfrm>
                       <a:off x="0" y="0"/>
-                      <a:ext cx="2166533" cy="2166533"/>
+                      <a:ext cx="1685925" cy="1685925"/>
                     </a:xfrm>
                     <a:prstGeom prst="rect">
                       <a:avLst/>
@@ -1075,7 +1066,21 @@
           <w:szCs w:val="24"/>
         </w:rPr>
         <w:lastRenderedPageBreak/>
-        <w:t>Nous avons choisis un</w:t>
+        <w:t xml:space="preserve">Nous avons </w:t>
+      </w:r>
+      <w:r>
+        <w:rPr>
+          <w:sz w:val="24"/>
+          <w:szCs w:val="24"/>
+        </w:rPr>
+        <w:t>choisi</w:t>
+      </w:r>
+      <w:r>
+        <w:rPr>
+          <w:sz w:val="24"/>
+          <w:szCs w:val="24"/>
+        </w:rPr>
+        <w:t xml:space="preserve"> un</w:t>
       </w:r>
       <w:r>
         <w:rPr>
@@ -2112,13 +2117,13 @@
       <w14:ligatures w14:val="none"/>
     </w:rPr>
   </w:style>
-  <w:style w:type="character" w:default="1" w:styleId="Policepardfaut">
+  <w:style w:type="character" w:default="1" w:styleId="DefaultParagraphFont">
     <w:name w:val="Default Paragraph Font"/>
     <w:uiPriority w:val="1"/>
     <w:semiHidden/>
     <w:unhideWhenUsed/>
   </w:style>
-  <w:style w:type="table" w:default="1" w:styleId="TableauNormal">
+  <w:style w:type="table" w:default="1" w:styleId="TableNormal">
     <w:name w:val="Normal Table"/>
     <w:uiPriority w:val="99"/>
     <w:semiHidden/>
@@ -2133,7 +2138,7 @@
       </w:tblCellMar>
     </w:tblPr>
   </w:style>
-  <w:style w:type="numbering" w:default="1" w:styleId="Aucuneliste">
+  <w:style w:type="numbering" w:default="1" w:styleId="NoList">
     <w:name w:val="No List"/>
     <w:uiPriority w:val="99"/>
     <w:semiHidden/>

</xml_diff>